<commit_message>
added lectures 3 to 5 and homework 2 for MSE 260
</commit_message>
<xml_diff>
--- a/SCPD/20190624-0817_MSnE260_IntroToOprtnsMgmt/20190626_HW1_Soltn_MS&E260_VishalMittal.docx
+++ b/SCPD/20190624-0817_MSnE260_IntroToOprtnsMgmt/20190626_HW1_Soltn_MS&E260_VishalMittal.docx
@@ -1609,9 +1609,8 @@
           <w:sz w:val="22"/>
           <w:szCs w:val="22"/>
         </w:rPr>
-        <w:t xml:space="preserve">with the shipping of a unit of product from origin </w:t>
-      </w:r>
-      <w:proofErr w:type="spellStart"/>
+        <w:t>with the shipping of a unit of product from origin i to destination j is a</w:t>
+      </w:r>
       <w:r>
         <w:rPr>
           <w:rFonts w:cstheme="minorHAnsi"/>
@@ -1619,9 +1618,8 @@
           <w:sz w:val="22"/>
           <w:szCs w:val="22"/>
         </w:rPr>
-        <w:t>i</w:t>
-      </w:r>
-      <w:proofErr w:type="spellEnd"/>
+        <w:t xml:space="preserve"> </w:t>
+      </w:r>
       <w:r>
         <w:rPr>
           <w:rFonts w:cstheme="minorHAnsi"/>
@@ -1629,7 +1627,7 @@
           <w:sz w:val="22"/>
           <w:szCs w:val="22"/>
         </w:rPr>
-        <w:t xml:space="preserve"> to destination j is a</w:t>
+        <w:t>shipping cost c</w:t>
       </w:r>
       <w:r>
         <w:rPr>
@@ -1637,6 +1635,25 @@
           <w:color w:val="4472C4" w:themeColor="accent1"/>
           <w:sz w:val="22"/>
           <w:szCs w:val="22"/>
+          <w:vertAlign w:val="subscript"/>
+        </w:rPr>
+        <w:t>ij</w:t>
+      </w:r>
+      <w:r>
+        <w:rPr>
+          <w:rFonts w:cstheme="minorHAnsi"/>
+          <w:color w:val="4472C4" w:themeColor="accent1"/>
+          <w:sz w:val="22"/>
+          <w:szCs w:val="22"/>
+        </w:rPr>
+        <w:t xml:space="preserve"> . It is</w:t>
+      </w:r>
+      <w:r>
+        <w:rPr>
+          <w:rFonts w:cstheme="minorHAnsi"/>
+          <w:color w:val="4472C4" w:themeColor="accent1"/>
+          <w:sz w:val="22"/>
+          <w:szCs w:val="22"/>
         </w:rPr>
         <w:t xml:space="preserve"> </w:t>
       </w:r>
@@ -1647,9 +1664,8 @@
           <w:sz w:val="22"/>
           <w:szCs w:val="22"/>
         </w:rPr>
-        <w:t xml:space="preserve">shipping cost </w:t>
-      </w:r>
-      <w:proofErr w:type="spellStart"/>
+        <w:t>desired</w:t>
+      </w:r>
       <w:r>
         <w:rPr>
           <w:rFonts w:cstheme="minorHAnsi"/>
@@ -1657,7 +1673,7 @@
           <w:sz w:val="22"/>
           <w:szCs w:val="22"/>
         </w:rPr>
-        <w:t>c</w:t>
+        <w:t xml:space="preserve"> </w:t>
       </w:r>
       <w:r>
         <w:rPr>
@@ -1665,11 +1681,19 @@
           <w:color w:val="4472C4" w:themeColor="accent1"/>
           <w:sz w:val="22"/>
           <w:szCs w:val="22"/>
+        </w:rPr>
+        <w:t>to determine the amounts x</w:t>
+      </w:r>
+      <w:r>
+        <w:rPr>
+          <w:rFonts w:cstheme="minorHAnsi"/>
+          <w:color w:val="4472C4" w:themeColor="accent1"/>
+          <w:sz w:val="22"/>
+          <w:szCs w:val="22"/>
           <w:vertAlign w:val="subscript"/>
         </w:rPr>
         <w:t>ij</w:t>
       </w:r>
-      <w:proofErr w:type="spellEnd"/>
       <w:r>
         <w:rPr>
           <w:rFonts w:cstheme="minorHAnsi"/>
@@ -1677,7 +1701,7 @@
           <w:sz w:val="22"/>
           <w:szCs w:val="22"/>
         </w:rPr>
-        <w:t xml:space="preserve"> . It is</w:t>
+        <w:t xml:space="preserve"> to be shipped between</w:t>
       </w:r>
       <w:r>
         <w:rPr>
@@ -1695,93 +1719,7 @@
           <w:sz w:val="22"/>
           <w:szCs w:val="22"/>
         </w:rPr>
-        <w:t>desired</w:t>
-      </w:r>
-      <w:r>
-        <w:rPr>
-          <w:rFonts w:cstheme="minorHAnsi"/>
-          <w:color w:val="4472C4" w:themeColor="accent1"/>
-          <w:sz w:val="22"/>
-          <w:szCs w:val="22"/>
-        </w:rPr>
-        <w:t xml:space="preserve"> </w:t>
-      </w:r>
-      <w:r>
-        <w:rPr>
-          <w:rFonts w:cstheme="minorHAnsi"/>
-          <w:color w:val="4472C4" w:themeColor="accent1"/>
-          <w:sz w:val="22"/>
-          <w:szCs w:val="22"/>
-        </w:rPr>
-        <w:t xml:space="preserve">to determine the amounts </w:t>
-      </w:r>
-      <w:proofErr w:type="spellStart"/>
-      <w:r>
-        <w:rPr>
-          <w:rFonts w:cstheme="minorHAnsi"/>
-          <w:color w:val="4472C4" w:themeColor="accent1"/>
-          <w:sz w:val="22"/>
-          <w:szCs w:val="22"/>
-        </w:rPr>
-        <w:t>x</w:t>
-      </w:r>
-      <w:r>
-        <w:rPr>
-          <w:rFonts w:cstheme="minorHAnsi"/>
-          <w:color w:val="4472C4" w:themeColor="accent1"/>
-          <w:sz w:val="22"/>
-          <w:szCs w:val="22"/>
-          <w:vertAlign w:val="subscript"/>
-        </w:rPr>
-        <w:t>ij</w:t>
-      </w:r>
-      <w:proofErr w:type="spellEnd"/>
-      <w:r>
-        <w:rPr>
-          <w:rFonts w:cstheme="minorHAnsi"/>
-          <w:color w:val="4472C4" w:themeColor="accent1"/>
-          <w:sz w:val="22"/>
-          <w:szCs w:val="22"/>
-        </w:rPr>
-        <w:t xml:space="preserve"> to be shipped between</w:t>
-      </w:r>
-      <w:r>
-        <w:rPr>
-          <w:rFonts w:cstheme="minorHAnsi"/>
-          <w:color w:val="4472C4" w:themeColor="accent1"/>
-          <w:sz w:val="22"/>
-          <w:szCs w:val="22"/>
-        </w:rPr>
-        <w:t xml:space="preserve"> </w:t>
-      </w:r>
-      <w:r>
-        <w:rPr>
-          <w:rFonts w:cstheme="minorHAnsi"/>
-          <w:color w:val="4472C4" w:themeColor="accent1"/>
-          <w:sz w:val="22"/>
-          <w:szCs w:val="22"/>
-        </w:rPr>
-        <w:t xml:space="preserve">each origin-destination pair </w:t>
-      </w:r>
-      <w:proofErr w:type="spellStart"/>
-      <w:r>
-        <w:rPr>
-          <w:rFonts w:cstheme="minorHAnsi"/>
-          <w:color w:val="4472C4" w:themeColor="accent1"/>
-          <w:sz w:val="22"/>
-          <w:szCs w:val="22"/>
-        </w:rPr>
-        <w:t>i</w:t>
-      </w:r>
-      <w:proofErr w:type="spellEnd"/>
-      <w:r>
-        <w:rPr>
-          <w:rFonts w:cstheme="minorHAnsi"/>
-          <w:color w:val="4472C4" w:themeColor="accent1"/>
-          <w:sz w:val="22"/>
-          <w:szCs w:val="22"/>
-        </w:rPr>
-        <w:t xml:space="preserve"> </w:t>
+        <w:t xml:space="preserve">each origin-destination pair i </w:t>
       </w:r>
       <w:r>
         <w:rPr>
@@ -1978,16 +1916,7 @@
           <w:sz w:val="22"/>
           <w:szCs w:val="22"/>
         </w:rPr>
-        <w:t xml:space="preserve"> = quantity of product shipped from </w:t>
-      </w:r>
-      <w:proofErr w:type="spellStart"/>
-      <w:r>
-        <w:rPr>
-          <w:rFonts w:cstheme="minorHAnsi"/>
-          <w:sz w:val="22"/>
-          <w:szCs w:val="22"/>
-        </w:rPr>
-        <w:t>i</w:t>
+        <w:t xml:space="preserve"> = quantity of product shipped from i</w:t>
       </w:r>
       <w:r>
         <w:rPr>
@@ -1998,7 +1927,6 @@
         </w:rPr>
         <w:t>th</w:t>
       </w:r>
-      <w:proofErr w:type="spellEnd"/>
       <w:r>
         <w:rPr>
           <w:rFonts w:cstheme="minorHAnsi"/>
@@ -2023,16 +1951,7 @@
           <w:sz w:val="22"/>
           <w:szCs w:val="22"/>
         </w:rPr>
-        <w:t xml:space="preserve">       </w:t>
-      </w:r>
-      <w:proofErr w:type="spellStart"/>
-      <w:r>
-        <w:rPr>
-          <w:rFonts w:cstheme="minorHAnsi"/>
-          <w:sz w:val="22"/>
-          <w:szCs w:val="22"/>
-        </w:rPr>
-        <w:t>b</w:t>
+        <w:t xml:space="preserve">       b</w:t>
       </w:r>
       <w:r>
         <w:rPr>
@@ -2045,7 +1964,6 @@
         </w:rPr>
         <w:t>j</w:t>
       </w:r>
-      <w:proofErr w:type="spellEnd"/>
       <w:r>
         <w:rPr>
           <w:rFonts w:cstheme="minorHAnsi"/>
@@ -2060,16 +1978,7 @@
           <w:sz w:val="22"/>
           <w:szCs w:val="22"/>
         </w:rPr>
-        <w:t xml:space="preserve">to receive at </w:t>
-      </w:r>
-      <w:proofErr w:type="spellStart"/>
-      <w:r>
-        <w:rPr>
-          <w:rFonts w:cstheme="minorHAnsi"/>
-          <w:sz w:val="22"/>
-          <w:szCs w:val="22"/>
-        </w:rPr>
-        <w:t>j</w:t>
+        <w:t>to receive at j</w:t>
       </w:r>
       <w:r>
         <w:rPr>
@@ -2080,7 +1989,6 @@
         </w:rPr>
         <w:t>th</w:t>
       </w:r>
-      <w:proofErr w:type="spellEnd"/>
       <w:r>
         <w:rPr>
           <w:rFonts w:cstheme="minorHAnsi"/>
@@ -2141,16 +2049,7 @@
           <w:sz w:val="22"/>
           <w:szCs w:val="22"/>
         </w:rPr>
-        <w:t xml:space="preserve">       </w:t>
-      </w:r>
-      <w:proofErr w:type="spellStart"/>
-      <w:r>
-        <w:rPr>
-          <w:rFonts w:cstheme="minorHAnsi"/>
-          <w:sz w:val="22"/>
-          <w:szCs w:val="22"/>
-        </w:rPr>
-        <w:t>c</w:t>
+        <w:t xml:space="preserve">       c</w:t>
       </w:r>
       <w:r>
         <w:rPr>
@@ -2163,23 +2062,13 @@
         </w:rPr>
         <w:t>ij</w:t>
       </w:r>
-      <w:proofErr w:type="spellEnd"/>
-      <w:r>
-        <w:rPr>
-          <w:rFonts w:cstheme="minorHAnsi"/>
-          <w:sz w:val="22"/>
-          <w:szCs w:val="22"/>
-        </w:rPr>
-        <w:t xml:space="preserve"> = cost to ship one product unit from </w:t>
-      </w:r>
-      <w:proofErr w:type="spellStart"/>
-      <w:r>
-        <w:rPr>
-          <w:rFonts w:cstheme="minorHAnsi"/>
-          <w:sz w:val="22"/>
-          <w:szCs w:val="22"/>
-        </w:rPr>
-        <w:t>i</w:t>
+      <w:r>
+        <w:rPr>
+          <w:rFonts w:cstheme="minorHAnsi"/>
+          <w:sz w:val="22"/>
+          <w:szCs w:val="22"/>
+        </w:rPr>
+        <w:t xml:space="preserve"> = cost to ship one product unit from i</w:t>
       </w:r>
       <w:r>
         <w:rPr>
@@ -2190,23 +2079,13 @@
         </w:rPr>
         <w:t>th</w:t>
       </w:r>
-      <w:proofErr w:type="spellEnd"/>
-      <w:r>
-        <w:rPr>
-          <w:rFonts w:cstheme="minorHAnsi"/>
-          <w:sz w:val="22"/>
-          <w:szCs w:val="22"/>
-        </w:rPr>
-        <w:t xml:space="preserve"> to </w:t>
-      </w:r>
-      <w:proofErr w:type="spellStart"/>
-      <w:r>
-        <w:rPr>
-          <w:rFonts w:cstheme="minorHAnsi"/>
-          <w:sz w:val="22"/>
-          <w:szCs w:val="22"/>
-        </w:rPr>
-        <w:t>j</w:t>
+      <w:r>
+        <w:rPr>
+          <w:rFonts w:cstheme="minorHAnsi"/>
+          <w:sz w:val="22"/>
+          <w:szCs w:val="22"/>
+        </w:rPr>
+        <w:t xml:space="preserve"> to j</w:t>
       </w:r>
       <w:r>
         <w:rPr>
@@ -2217,7 +2096,6 @@
         </w:rPr>
         <w:t>th</w:t>
       </w:r>
-      <w:proofErr w:type="spellEnd"/>
       <w:r>
         <w:rPr>
           <w:rFonts w:cstheme="minorHAnsi"/>
@@ -2242,16 +2120,7 @@
           <w:sz w:val="22"/>
           <w:szCs w:val="22"/>
         </w:rPr>
-        <w:t xml:space="preserve">       </w:t>
-      </w:r>
-      <w:proofErr w:type="spellStart"/>
-      <w:r>
-        <w:rPr>
-          <w:rFonts w:cstheme="minorHAnsi"/>
-          <w:sz w:val="22"/>
-          <w:szCs w:val="22"/>
-        </w:rPr>
-        <w:t>x</w:t>
+        <w:t xml:space="preserve">       x</w:t>
       </w:r>
       <w:r>
         <w:rPr>
@@ -2264,23 +2133,13 @@
         </w:rPr>
         <w:t>ij</w:t>
       </w:r>
-      <w:proofErr w:type="spellEnd"/>
-      <w:r>
-        <w:rPr>
-          <w:rFonts w:cstheme="minorHAnsi"/>
-          <w:sz w:val="22"/>
-          <w:szCs w:val="22"/>
-        </w:rPr>
-        <w:t xml:space="preserve"> = quantity of product to ship from </w:t>
-      </w:r>
-      <w:proofErr w:type="spellStart"/>
-      <w:r>
-        <w:rPr>
-          <w:rFonts w:cstheme="minorHAnsi"/>
-          <w:sz w:val="22"/>
-          <w:szCs w:val="22"/>
-        </w:rPr>
-        <w:t>i</w:t>
+      <w:r>
+        <w:rPr>
+          <w:rFonts w:cstheme="minorHAnsi"/>
+          <w:sz w:val="22"/>
+          <w:szCs w:val="22"/>
+        </w:rPr>
+        <w:t xml:space="preserve"> = quantity of product to ship from i</w:t>
       </w:r>
       <w:r>
         <w:rPr>
@@ -2291,23 +2150,13 @@
         </w:rPr>
         <w:t>th</w:t>
       </w:r>
-      <w:proofErr w:type="spellEnd"/>
-      <w:r>
-        <w:rPr>
-          <w:rFonts w:cstheme="minorHAnsi"/>
-          <w:sz w:val="22"/>
-          <w:szCs w:val="22"/>
-        </w:rPr>
-        <w:t xml:space="preserve"> to </w:t>
-      </w:r>
-      <w:proofErr w:type="spellStart"/>
-      <w:r>
-        <w:rPr>
-          <w:rFonts w:cstheme="minorHAnsi"/>
-          <w:sz w:val="22"/>
-          <w:szCs w:val="22"/>
-        </w:rPr>
-        <w:t>j</w:t>
+      <w:r>
+        <w:rPr>
+          <w:rFonts w:cstheme="minorHAnsi"/>
+          <w:sz w:val="22"/>
+          <w:szCs w:val="22"/>
+        </w:rPr>
+        <w:t xml:space="preserve"> to j</w:t>
       </w:r>
       <w:r>
         <w:rPr>
@@ -2318,7 +2167,6 @@
         </w:rPr>
         <w:t>th</w:t>
       </w:r>
-      <w:proofErr w:type="spellEnd"/>
       <w:r>
         <w:rPr>
           <w:rFonts w:cstheme="minorHAnsi"/>
@@ -3930,7 +3778,6 @@
         </w:rPr>
         <w:t xml:space="preserve"> be the amount shipped from A to </w:t>
       </w:r>
-      <w:proofErr w:type="spellStart"/>
       <w:r>
         <w:rPr>
           <w:rFonts w:cstheme="minorHAnsi"/>
@@ -3952,7 +3799,6 @@
         </w:rPr>
         <w:t>th</w:t>
       </w:r>
-      <w:proofErr w:type="spellEnd"/>
       <w:r>
         <w:rPr>
           <w:rFonts w:cstheme="minorHAnsi"/>
@@ -4000,7 +3846,6 @@
         </w:rPr>
         <w:t xml:space="preserve"> be the amount shipped from B to </w:t>
       </w:r>
-      <w:proofErr w:type="spellStart"/>
       <w:r>
         <w:rPr>
           <w:rFonts w:cstheme="minorHAnsi"/>
@@ -4022,7 +3867,6 @@
         </w:rPr>
         <w:t>th</w:t>
       </w:r>
-      <w:proofErr w:type="spellEnd"/>
       <w:r>
         <w:rPr>
           <w:rFonts w:cstheme="minorHAnsi"/>
@@ -4219,7 +4063,6 @@
           <w:szCs w:val="22"/>
         </w:rPr>
       </w:pPr>
-      <w:proofErr w:type="spellStart"/>
       <w:r>
         <w:rPr>
           <w:rFonts w:cstheme="minorHAnsi"/>
@@ -4228,18 +4071,7 @@
           <w:sz w:val="22"/>
           <w:szCs w:val="22"/>
         </w:rPr>
-        <w:t>s.t.</w:t>
-      </w:r>
-      <w:proofErr w:type="spellEnd"/>
-      <w:r>
-        <w:rPr>
-          <w:rFonts w:cstheme="minorHAnsi"/>
-          <w:i/>
-          <w:iCs/>
-          <w:sz w:val="22"/>
-          <w:szCs w:val="22"/>
-        </w:rPr>
-        <w:t xml:space="preserve">                  X</w:t>
+        <w:t>s.t.                  X</w:t>
       </w:r>
       <w:r>
         <w:rPr>
@@ -5230,23 +5062,13 @@
                 <w:szCs w:val="22"/>
               </w:rPr>
             </w:pPr>
-            <w:proofErr w:type="spellStart"/>
             <w:r>
               <w:rPr>
                 <w:rFonts w:cstheme="minorHAnsi"/>
                 <w:sz w:val="22"/>
                 <w:szCs w:val="22"/>
               </w:rPr>
-              <w:t>i</w:t>
-            </w:r>
-            <w:proofErr w:type="spellEnd"/>
-            <w:r>
-              <w:rPr>
-                <w:rFonts w:cstheme="minorHAnsi"/>
-                <w:sz w:val="22"/>
-                <w:szCs w:val="22"/>
-              </w:rPr>
-              <w:t xml:space="preserve"> = 0.15</w:t>
+              <w:t>i = 0.15</w:t>
             </w:r>
           </w:p>
           <w:p>
@@ -6279,25 +6101,7 @@
           <w:sz w:val="22"/>
           <w:szCs w:val="22"/>
         </w:rPr>
-        <w:t>Calculations for (</w:t>
-      </w:r>
-      <w:proofErr w:type="spellStart"/>
-      <w:r>
-        <w:rPr>
-          <w:rFonts w:cstheme="minorHAnsi"/>
-          <w:sz w:val="22"/>
-          <w:szCs w:val="22"/>
-        </w:rPr>
-        <w:t>i</w:t>
-      </w:r>
-      <w:proofErr w:type="spellEnd"/>
-      <w:r>
-        <w:rPr>
-          <w:rFonts w:cstheme="minorHAnsi"/>
-          <w:sz w:val="22"/>
-          <w:szCs w:val="22"/>
-        </w:rPr>
-        <w:t>)</w:t>
+        <w:t>Calculations for (i)</w:t>
       </w:r>
       <w:r>
         <w:rPr>
@@ -7879,25 +7683,7 @@
           <w:sz w:val="22"/>
           <w:szCs w:val="22"/>
         </w:rPr>
-        <w:t>Calculations for (</w:t>
-      </w:r>
-      <w:proofErr w:type="spellStart"/>
-      <w:r>
-        <w:rPr>
-          <w:rFonts w:cstheme="minorHAnsi"/>
-          <w:sz w:val="22"/>
-          <w:szCs w:val="22"/>
-        </w:rPr>
-        <w:t>i</w:t>
-      </w:r>
-      <w:proofErr w:type="spellEnd"/>
-      <w:r>
-        <w:rPr>
-          <w:rFonts w:cstheme="minorHAnsi"/>
-          <w:sz w:val="22"/>
-          <w:szCs w:val="22"/>
-        </w:rPr>
-        <w:t>):</w:t>
+        <w:t>Calculations for (i):</w:t>
       </w:r>
     </w:p>
     <w:p>
@@ -11458,27 +11244,7 @@
           <w:sz w:val="22"/>
           <w:szCs w:val="22"/>
         </w:rPr>
-        <w:t xml:space="preserve">The </w:t>
-      </w:r>
-      <w:proofErr w:type="spellStart"/>
-      <w:r>
-        <w:rPr>
-          <w:rFonts w:cstheme="minorHAnsi"/>
-          <w:color w:val="4472C4" w:themeColor="accent1"/>
-          <w:sz w:val="22"/>
-          <w:szCs w:val="22"/>
-        </w:rPr>
-        <w:t>Batu</w:t>
-      </w:r>
-      <w:proofErr w:type="spellEnd"/>
-      <w:r>
-        <w:rPr>
-          <w:rFonts w:cstheme="minorHAnsi"/>
-          <w:color w:val="4472C4" w:themeColor="accent1"/>
-          <w:sz w:val="22"/>
-          <w:szCs w:val="22"/>
-        </w:rPr>
-        <w:t xml:space="preserve"> Co. manufactures car engine spare parts. One particular spare part has a known and</w:t>
+        <w:t>The Batu Co. manufactures car engine spare parts. One particular spare part has a known and</w:t>
       </w:r>
       <w:r>
         <w:rPr>
@@ -14648,7 +14414,25 @@
           <w:sz w:val="22"/>
           <w:szCs w:val="22"/>
         </w:rPr>
-        <w:t xml:space="preserve">the worst case would be 1*(50/10) + 2*50 = 105. Thus batching tasks/production can save us lot a lot of setup cost and finally in the overall cost. </w:t>
+        <w:t xml:space="preserve">the worst case would be 1*(50/10) + 2*50 = 105. Thus batching tasks/production can save us a lot of setup cost and </w:t>
+      </w:r>
+      <w:r>
+        <w:rPr>
+          <w:rFonts w:cstheme="minorHAnsi"/>
+          <w:sz w:val="22"/>
+          <w:szCs w:val="22"/>
+        </w:rPr>
+        <w:t>eventually</w:t>
+      </w:r>
+      <w:bookmarkStart w:id="0" w:name="_GoBack"/>
+      <w:bookmarkEnd w:id="0"/>
+      <w:r>
+        <w:rPr>
+          <w:rFonts w:cstheme="minorHAnsi"/>
+          <w:sz w:val="22"/>
+          <w:szCs w:val="22"/>
+        </w:rPr>
+        <w:t xml:space="preserve"> the overall cost. </w:t>
       </w:r>
     </w:p>
     <w:p>
@@ -14993,17 +14777,7 @@
           <w:sz w:val="22"/>
           <w:szCs w:val="22"/>
         </w:rPr>
-        <w:t xml:space="preserve"> so to not lock, exhaust or st</w:t>
-      </w:r>
-      <w:bookmarkStart w:id="0" w:name="_GoBack"/>
-      <w:bookmarkEnd w:id="0"/>
-      <w:r>
-        <w:rPr>
-          <w:rFonts w:cstheme="minorHAnsi"/>
-          <w:sz w:val="22"/>
-          <w:szCs w:val="22"/>
-        </w:rPr>
-        <w:t>ock outs on others</w:t>
+        <w:t xml:space="preserve"> so to not lock, exhaust or stock outs on others</w:t>
       </w:r>
       <w:r>
         <w:rPr>
@@ -16713,7 +16487,7 @@
 </file>
 
 <file path=customXml/itemProps1.xml><?xml version="1.0" encoding="utf-8"?>
-<ds:datastoreItem xmlns:ds="http://schemas.openxmlformats.org/officeDocument/2006/customXml" ds:itemID="{A27956F9-1F9F-414A-BB51-76D4146170ED}">
+<ds:datastoreItem xmlns:ds="http://schemas.openxmlformats.org/officeDocument/2006/customXml" ds:itemID="{44E39028-8936-334B-B9B2-629CA15D17EF}">
   <ds:schemaRefs>
     <ds:schemaRef ds:uri="http://schemas.openxmlformats.org/officeDocument/2006/bibliography"/>
   </ds:schemaRefs>

</xml_diff>